<commit_message>
added function to extract text from UC tables
</commit_message>
<xml_diff>
--- a/4-user_stories/docs/Globaal-Functioneel-Ontwerp InkoopDB.docx
+++ b/4-user_stories/docs/Globaal-Functioneel-Ontwerp InkoopDB.docx
@@ -1,6 +1,6 @@
 
 <file path=word/document.xml><?xml version="1.0" encoding="utf-8"?>
-<w:document xmlns:wpc="http://schemas.microsoft.com/office/word/2010/wordprocessingCanvas" xmlns:cx="http://schemas.microsoft.com/office/drawing/2014/chartex" xmlns:cx1="http://schemas.microsoft.com/office/drawing/2015/9/8/chartex" xmlns:cx2="http://schemas.microsoft.com/office/drawing/2015/10/21/chartex" xmlns:cx3="http://schemas.microsoft.com/office/drawing/2016/5/9/chartex" xmlns:cx4="http://schemas.microsoft.com/office/drawing/2016/5/10/chartex" xmlns:cx5="http://schemas.microsoft.com/office/drawing/2016/5/11/chartex" xmlns:cx6="http://schemas.microsoft.com/office/drawing/2016/5/12/chartex" xmlns:cx7="http://schemas.microsoft.com/office/drawing/2016/5/13/chartex" xmlns:cx8="http://schemas.microsoft.com/office/drawing/2016/5/14/chartex" xmlns:mc="http://schemas.openxmlformats.org/markup-compatibility/2006" xmlns:aink="http://schemas.microsoft.com/office/drawing/2016/ink" xmlns:am3d="http://schemas.microsoft.com/office/drawing/2017/model3d" xmlns:o="urn:schemas-microsoft-com:office:office" xmlns:oel="http://schemas.microsoft.com/office/2019/extlst" xmlns:r="http://schemas.openxmlformats.org/officeDocument/2006/relationships" xmlns:m="http://schemas.openxmlformats.org/officeDocument/2006/math" xmlns:v="urn:schemas-microsoft-com:vml" xmlns:wp14="http://schemas.microsoft.com/office/word/2010/wordprocessingDrawing" xmlns:wp="http://schemas.openxmlformats.org/drawingml/2006/wordprocessingDrawing" xmlns:w10="urn:schemas-microsoft-com:office:word" xmlns:w="http://schemas.openxmlformats.org/wordprocessingml/2006/main" xmlns:w14="http://schemas.microsoft.com/office/word/2010/wordml" xmlns:w15="http://schemas.microsoft.com/office/word/2012/wordml" xmlns:w16cex="http://schemas.microsoft.com/office/word/2018/wordml/cex" xmlns:w16cid="http://schemas.microsoft.com/office/word/2016/wordml/cid" xmlns:w16="http://schemas.microsoft.com/office/word/2018/wordml" xmlns:w16sdtdh="http://schemas.microsoft.com/office/word/2020/wordml/sdtdatahash" xmlns:w16se="http://schemas.microsoft.com/office/word/2015/wordml/symex" xmlns:wpg="http://schemas.microsoft.com/office/word/2010/wordprocessingGroup" xmlns:wpi="http://schemas.microsoft.com/office/word/2010/wordprocessingInk" xmlns:wne="http://schemas.microsoft.com/office/word/2006/wordml" xmlns:wps="http://schemas.microsoft.com/office/word/2010/wordprocessingShape" mc:Ignorable="w14 w15 w16se w16cid w16 w16cex w16sdtdh wp14">
+<w:document xmlns:wpc="http://schemas.microsoft.com/office/word/2010/wordprocessingCanvas" xmlns:cx="http://schemas.microsoft.com/office/drawing/2014/chartex" xmlns:cx1="http://schemas.microsoft.com/office/drawing/2015/9/8/chartex" xmlns:cx2="http://schemas.microsoft.com/office/drawing/2015/10/21/chartex" xmlns:cx3="http://schemas.microsoft.com/office/drawing/2016/5/9/chartex" xmlns:cx4="http://schemas.microsoft.com/office/drawing/2016/5/10/chartex" xmlns:cx5="http://schemas.microsoft.com/office/drawing/2016/5/11/chartex" xmlns:cx6="http://schemas.microsoft.com/office/drawing/2016/5/12/chartex" xmlns:cx7="http://schemas.microsoft.com/office/drawing/2016/5/13/chartex" xmlns:cx8="http://schemas.microsoft.com/office/drawing/2016/5/14/chartex" xmlns:mc="http://schemas.openxmlformats.org/markup-compatibility/2006" xmlns:aink="http://schemas.microsoft.com/office/drawing/2016/ink" xmlns:am3d="http://schemas.microsoft.com/office/drawing/2017/model3d" xmlns:o="urn:schemas-microsoft-com:office:office" xmlns:oel="http://schemas.microsoft.com/office/2019/extlst" xmlns:r="http://schemas.openxmlformats.org/officeDocument/2006/relationships" xmlns:m="http://schemas.openxmlformats.org/officeDocument/2006/math" xmlns:v="urn:schemas-microsoft-com:vml" xmlns:wp14="http://schemas.microsoft.com/office/word/2010/wordprocessingDrawing" xmlns:wp="http://schemas.openxmlformats.org/drawingml/2006/wordprocessingDrawing" xmlns:w10="urn:schemas-microsoft-com:office:word" xmlns:w="http://schemas.openxmlformats.org/wordprocessingml/2006/main" xmlns:w14="http://schemas.microsoft.com/office/word/2010/wordml" xmlns:w15="http://schemas.microsoft.com/office/word/2012/wordml" xmlns:w16cex="http://schemas.microsoft.com/office/word/2018/wordml/cex" xmlns:w16cid="http://schemas.microsoft.com/office/word/2016/wordml/cid" xmlns:w16="http://schemas.microsoft.com/office/word/2018/wordml" xmlns:w16du="http://schemas.microsoft.com/office/word/2023/wordml/word16du" xmlns:w16sdtdh="http://schemas.microsoft.com/office/word/2020/wordml/sdtdatahash" xmlns:w16se="http://schemas.microsoft.com/office/word/2015/wordml/symex" xmlns:wpg="http://schemas.microsoft.com/office/word/2010/wordprocessingGroup" xmlns:wpi="http://schemas.microsoft.com/office/word/2010/wordprocessingInk" xmlns:wne="http://schemas.microsoft.com/office/word/2006/wordml" xmlns:wps="http://schemas.microsoft.com/office/word/2010/wordprocessingShape" mc:Ignorable="w14 w15 w16se w16cid w16 w16cex w16sdtdh w16du wp14">
   <w:body>
     <w:p>
       <w:pPr>
@@ -1366,7 +1366,11 @@
         <w:fldChar w:fldCharType="separate"/>
       </w:r>
       <w:r>
-        <w:t>6</w:t>
+        <w:rPr>
+          <w:b/>
+          <w:bCs/>
+        </w:rPr>
+        <w:t>Fout! Verwijzingsbron niet gevonden.</w:t>
       </w:r>
       <w:r>
         <w:fldChar w:fldCharType="end"/>
@@ -5983,7 +5987,11 @@
               <w:fldChar w:fldCharType="separate"/>
             </w:r>
             <w:r>
-              <w:t>UC6.8 – Zoeken aanvraag</w:t>
+              <w:rPr>
+                <w:b/>
+                <w:bCs/>
+              </w:rPr>
+              <w:t>Fout! Verwijzingsbron niet gevonden.</w:t>
             </w:r>
             <w:r>
               <w:fldChar w:fldCharType="end"/>
@@ -13317,7 +13325,7 @@
 </file>
 
 <file path=word/endnotes.xml><?xml version="1.0" encoding="utf-8"?>
-<w:endnotes xmlns:wpc="http://schemas.microsoft.com/office/word/2010/wordprocessingCanvas" xmlns:cx="http://schemas.microsoft.com/office/drawing/2014/chartex" xmlns:cx1="http://schemas.microsoft.com/office/drawing/2015/9/8/chartex" xmlns:cx2="http://schemas.microsoft.com/office/drawing/2015/10/21/chartex" xmlns:cx3="http://schemas.microsoft.com/office/drawing/2016/5/9/chartex" xmlns:cx4="http://schemas.microsoft.com/office/drawing/2016/5/10/chartex" xmlns:cx5="http://schemas.microsoft.com/office/drawing/2016/5/11/chartex" xmlns:cx6="http://schemas.microsoft.com/office/drawing/2016/5/12/chartex" xmlns:cx7="http://schemas.microsoft.com/office/drawing/2016/5/13/chartex" xmlns:cx8="http://schemas.microsoft.com/office/drawing/2016/5/14/chartex" xmlns:mc="http://schemas.openxmlformats.org/markup-compatibility/2006" xmlns:aink="http://schemas.microsoft.com/office/drawing/2016/ink" xmlns:am3d="http://schemas.microsoft.com/office/drawing/2017/model3d" xmlns:o="urn:schemas-microsoft-com:office:office" xmlns:oel="http://schemas.microsoft.com/office/2019/extlst" xmlns:r="http://schemas.openxmlformats.org/officeDocument/2006/relationships" xmlns:m="http://schemas.openxmlformats.org/officeDocument/2006/math" xmlns:v="urn:schemas-microsoft-com:vml" xmlns:wp14="http://schemas.microsoft.com/office/word/2010/wordprocessingDrawing" xmlns:wp="http://schemas.openxmlformats.org/drawingml/2006/wordprocessingDrawing" xmlns:w10="urn:schemas-microsoft-com:office:word" xmlns:w="http://schemas.openxmlformats.org/wordprocessingml/2006/main" xmlns:w14="http://schemas.microsoft.com/office/word/2010/wordml" xmlns:w15="http://schemas.microsoft.com/office/word/2012/wordml" xmlns:w16cex="http://schemas.microsoft.com/office/word/2018/wordml/cex" xmlns:w16cid="http://schemas.microsoft.com/office/word/2016/wordml/cid" xmlns:w16="http://schemas.microsoft.com/office/word/2018/wordml" xmlns:w16sdtdh="http://schemas.microsoft.com/office/word/2020/wordml/sdtdatahash" xmlns:w16se="http://schemas.microsoft.com/office/word/2015/wordml/symex" xmlns:wpg="http://schemas.microsoft.com/office/word/2010/wordprocessingGroup" xmlns:wpi="http://schemas.microsoft.com/office/word/2010/wordprocessingInk" xmlns:wne="http://schemas.microsoft.com/office/word/2006/wordml" xmlns:wps="http://schemas.microsoft.com/office/word/2010/wordprocessingShape" mc:Ignorable="w14 w15 w16se w16cid w16 w16cex w16sdtdh wp14">
+<w:endnotes xmlns:wpc="http://schemas.microsoft.com/office/word/2010/wordprocessingCanvas" xmlns:cx="http://schemas.microsoft.com/office/drawing/2014/chartex" xmlns:cx1="http://schemas.microsoft.com/office/drawing/2015/9/8/chartex" xmlns:cx2="http://schemas.microsoft.com/office/drawing/2015/10/21/chartex" xmlns:cx3="http://schemas.microsoft.com/office/drawing/2016/5/9/chartex" xmlns:cx4="http://schemas.microsoft.com/office/drawing/2016/5/10/chartex" xmlns:cx5="http://schemas.microsoft.com/office/drawing/2016/5/11/chartex" xmlns:cx6="http://schemas.microsoft.com/office/drawing/2016/5/12/chartex" xmlns:cx7="http://schemas.microsoft.com/office/drawing/2016/5/13/chartex" xmlns:cx8="http://schemas.microsoft.com/office/drawing/2016/5/14/chartex" xmlns:mc="http://schemas.openxmlformats.org/markup-compatibility/2006" xmlns:aink="http://schemas.microsoft.com/office/drawing/2016/ink" xmlns:am3d="http://schemas.microsoft.com/office/drawing/2017/model3d" xmlns:o="urn:schemas-microsoft-com:office:office" xmlns:oel="http://schemas.microsoft.com/office/2019/extlst" xmlns:r="http://schemas.openxmlformats.org/officeDocument/2006/relationships" xmlns:m="http://schemas.openxmlformats.org/officeDocument/2006/math" xmlns:v="urn:schemas-microsoft-com:vml" xmlns:wp14="http://schemas.microsoft.com/office/word/2010/wordprocessingDrawing" xmlns:wp="http://schemas.openxmlformats.org/drawingml/2006/wordprocessingDrawing" xmlns:w10="urn:schemas-microsoft-com:office:word" xmlns:w="http://schemas.openxmlformats.org/wordprocessingml/2006/main" xmlns:w14="http://schemas.microsoft.com/office/word/2010/wordml" xmlns:w15="http://schemas.microsoft.com/office/word/2012/wordml" xmlns:w16cex="http://schemas.microsoft.com/office/word/2018/wordml/cex" xmlns:w16cid="http://schemas.microsoft.com/office/word/2016/wordml/cid" xmlns:w16="http://schemas.microsoft.com/office/word/2018/wordml" xmlns:w16du="http://schemas.microsoft.com/office/word/2023/wordml/word16du" xmlns:w16sdtdh="http://schemas.microsoft.com/office/word/2020/wordml/sdtdatahash" xmlns:w16se="http://schemas.microsoft.com/office/word/2015/wordml/symex" xmlns:wpg="http://schemas.microsoft.com/office/word/2010/wordprocessingGroup" xmlns:wpi="http://schemas.microsoft.com/office/word/2010/wordprocessingInk" xmlns:wne="http://schemas.microsoft.com/office/word/2006/wordml" xmlns:wps="http://schemas.microsoft.com/office/word/2010/wordprocessingShape" mc:Ignorable="w14 w15 w16se w16cid w16 w16cex w16sdtdh w16du wp14">
   <w:endnote w:type="separator" w:id="-1">
     <w:p>
       <w:pPr>
@@ -13349,7 +13357,7 @@
 </file>
 
 <file path=word/footer1.xml><?xml version="1.0" encoding="utf-8"?>
-<w:ftr xmlns:wpc="http://schemas.microsoft.com/office/word/2010/wordprocessingCanvas" xmlns:cx="http://schemas.microsoft.com/office/drawing/2014/chartex" xmlns:cx1="http://schemas.microsoft.com/office/drawing/2015/9/8/chartex" xmlns:cx2="http://schemas.microsoft.com/office/drawing/2015/10/21/chartex" xmlns:cx3="http://schemas.microsoft.com/office/drawing/2016/5/9/chartex" xmlns:cx4="http://schemas.microsoft.com/office/drawing/2016/5/10/chartex" xmlns:cx5="http://schemas.microsoft.com/office/drawing/2016/5/11/chartex" xmlns:cx6="http://schemas.microsoft.com/office/drawing/2016/5/12/chartex" xmlns:cx7="http://schemas.microsoft.com/office/drawing/2016/5/13/chartex" xmlns:cx8="http://schemas.microsoft.com/office/drawing/2016/5/14/chartex" xmlns:mc="http://schemas.openxmlformats.org/markup-compatibility/2006" xmlns:aink="http://schemas.microsoft.com/office/drawing/2016/ink" xmlns:am3d="http://schemas.microsoft.com/office/drawing/2017/model3d" xmlns:o="urn:schemas-microsoft-com:office:office" xmlns:oel="http://schemas.microsoft.com/office/2019/extlst" xmlns:r="http://schemas.openxmlformats.org/officeDocument/2006/relationships" xmlns:m="http://schemas.openxmlformats.org/officeDocument/2006/math" xmlns:v="urn:schemas-microsoft-com:vml" xmlns:wp14="http://schemas.microsoft.com/office/word/2010/wordprocessingDrawing" xmlns:wp="http://schemas.openxmlformats.org/drawingml/2006/wordprocessingDrawing" xmlns:w10="urn:schemas-microsoft-com:office:word" xmlns:w="http://schemas.openxmlformats.org/wordprocessingml/2006/main" xmlns:w14="http://schemas.microsoft.com/office/word/2010/wordml" xmlns:w15="http://schemas.microsoft.com/office/word/2012/wordml" xmlns:w16cex="http://schemas.microsoft.com/office/word/2018/wordml/cex" xmlns:w16cid="http://schemas.microsoft.com/office/word/2016/wordml/cid" xmlns:w16="http://schemas.microsoft.com/office/word/2018/wordml" xmlns:w16sdtdh="http://schemas.microsoft.com/office/word/2020/wordml/sdtdatahash" xmlns:w16se="http://schemas.microsoft.com/office/word/2015/wordml/symex" xmlns:wpg="http://schemas.microsoft.com/office/word/2010/wordprocessingGroup" xmlns:wpi="http://schemas.microsoft.com/office/word/2010/wordprocessingInk" xmlns:wne="http://schemas.microsoft.com/office/word/2006/wordml" xmlns:wps="http://schemas.microsoft.com/office/word/2010/wordprocessingShape" mc:Ignorable="w14 w15 w16se w16cid w16 w16cex w16sdtdh wp14">
+<w:ftr xmlns:wpc="http://schemas.microsoft.com/office/word/2010/wordprocessingCanvas" xmlns:cx="http://schemas.microsoft.com/office/drawing/2014/chartex" xmlns:cx1="http://schemas.microsoft.com/office/drawing/2015/9/8/chartex" xmlns:cx2="http://schemas.microsoft.com/office/drawing/2015/10/21/chartex" xmlns:cx3="http://schemas.microsoft.com/office/drawing/2016/5/9/chartex" xmlns:cx4="http://schemas.microsoft.com/office/drawing/2016/5/10/chartex" xmlns:cx5="http://schemas.microsoft.com/office/drawing/2016/5/11/chartex" xmlns:cx6="http://schemas.microsoft.com/office/drawing/2016/5/12/chartex" xmlns:cx7="http://schemas.microsoft.com/office/drawing/2016/5/13/chartex" xmlns:cx8="http://schemas.microsoft.com/office/drawing/2016/5/14/chartex" xmlns:mc="http://schemas.openxmlformats.org/markup-compatibility/2006" xmlns:aink="http://schemas.microsoft.com/office/drawing/2016/ink" xmlns:am3d="http://schemas.microsoft.com/office/drawing/2017/model3d" xmlns:o="urn:schemas-microsoft-com:office:office" xmlns:oel="http://schemas.microsoft.com/office/2019/extlst" xmlns:r="http://schemas.openxmlformats.org/officeDocument/2006/relationships" xmlns:m="http://schemas.openxmlformats.org/officeDocument/2006/math" xmlns:v="urn:schemas-microsoft-com:vml" xmlns:wp14="http://schemas.microsoft.com/office/word/2010/wordprocessingDrawing" xmlns:wp="http://schemas.openxmlformats.org/drawingml/2006/wordprocessingDrawing" xmlns:w10="urn:schemas-microsoft-com:office:word" xmlns:w="http://schemas.openxmlformats.org/wordprocessingml/2006/main" xmlns:w14="http://schemas.microsoft.com/office/word/2010/wordml" xmlns:w15="http://schemas.microsoft.com/office/word/2012/wordml" xmlns:w16cex="http://schemas.microsoft.com/office/word/2018/wordml/cex" xmlns:w16cid="http://schemas.microsoft.com/office/word/2016/wordml/cid" xmlns:w16="http://schemas.microsoft.com/office/word/2018/wordml" xmlns:w16du="http://schemas.microsoft.com/office/word/2023/wordml/word16du" xmlns:w16sdtdh="http://schemas.microsoft.com/office/word/2020/wordml/sdtdatahash" xmlns:w16se="http://schemas.microsoft.com/office/word/2015/wordml/symex" xmlns:wpg="http://schemas.microsoft.com/office/word/2010/wordprocessingGroup" xmlns:wpi="http://schemas.microsoft.com/office/word/2010/wordprocessingInk" xmlns:wne="http://schemas.microsoft.com/office/word/2006/wordml" xmlns:wps="http://schemas.microsoft.com/office/word/2010/wordprocessingShape" mc:Ignorable="w14 w15 w16se w16cid w16 w16cex w16sdtdh w16du wp14">
   <w:sdt>
     <w:sdtPr>
       <w:id w:val="-458108813"/>
@@ -13358,7 +13366,6 @@
         <w:docPartUnique/>
       </w:docPartObj>
     </w:sdtPr>
-    <w:sdtEndPr/>
     <w:sdtContent>
       <w:p>
         <w:pPr>
@@ -13395,27 +13402,14 @@
         <w:r>
           <w:t>/</w:t>
         </w:r>
-        <w:r>
-          <w:fldChar w:fldCharType="begin"/>
-        </w:r>
-        <w:r>
-          <w:instrText>NUMPAGES  \* MERGEFORMAT</w:instrText>
-        </w:r>
-        <w:r>
-          <w:fldChar w:fldCharType="separate"/>
-        </w:r>
-        <w:r>
-          <w:rPr>
-            <w:noProof/>
-          </w:rPr>
-          <w:t>2</w:t>
-        </w:r>
-        <w:r>
-          <w:rPr>
-            <w:noProof/>
-          </w:rPr>
-          <w:fldChar w:fldCharType="end"/>
-        </w:r>
+        <w:fldSimple w:instr="NUMPAGES  \* MERGEFORMAT">
+          <w:r>
+            <w:rPr>
+              <w:noProof/>
+            </w:rPr>
+            <w:t>2</w:t>
+          </w:r>
+        </w:fldSimple>
       </w:p>
     </w:sdtContent>
   </w:sdt>
@@ -13492,7 +13486,7 @@
 </file>
 
 <file path=word/footnotes.xml><?xml version="1.0" encoding="utf-8"?>
-<w:footnotes xmlns:wpc="http://schemas.microsoft.com/office/word/2010/wordprocessingCanvas" xmlns:cx="http://schemas.microsoft.com/office/drawing/2014/chartex" xmlns:cx1="http://schemas.microsoft.com/office/drawing/2015/9/8/chartex" xmlns:cx2="http://schemas.microsoft.com/office/drawing/2015/10/21/chartex" xmlns:cx3="http://schemas.microsoft.com/office/drawing/2016/5/9/chartex" xmlns:cx4="http://schemas.microsoft.com/office/drawing/2016/5/10/chartex" xmlns:cx5="http://schemas.microsoft.com/office/drawing/2016/5/11/chartex" xmlns:cx6="http://schemas.microsoft.com/office/drawing/2016/5/12/chartex" xmlns:cx7="http://schemas.microsoft.com/office/drawing/2016/5/13/chartex" xmlns:cx8="http://schemas.microsoft.com/office/drawing/2016/5/14/chartex" xmlns:mc="http://schemas.openxmlformats.org/markup-compatibility/2006" xmlns:aink="http://schemas.microsoft.com/office/drawing/2016/ink" xmlns:am3d="http://schemas.microsoft.com/office/drawing/2017/model3d" xmlns:o="urn:schemas-microsoft-com:office:office" xmlns:oel="http://schemas.microsoft.com/office/2019/extlst" xmlns:r="http://schemas.openxmlformats.org/officeDocument/2006/relationships" xmlns:m="http://schemas.openxmlformats.org/officeDocument/2006/math" xmlns:v="urn:schemas-microsoft-com:vml" xmlns:wp14="http://schemas.microsoft.com/office/word/2010/wordprocessingDrawing" xmlns:wp="http://schemas.openxmlformats.org/drawingml/2006/wordprocessingDrawing" xmlns:w10="urn:schemas-microsoft-com:office:word" xmlns:w="http://schemas.openxmlformats.org/wordprocessingml/2006/main" xmlns:w14="http://schemas.microsoft.com/office/word/2010/wordml" xmlns:w15="http://schemas.microsoft.com/office/word/2012/wordml" xmlns:w16cex="http://schemas.microsoft.com/office/word/2018/wordml/cex" xmlns:w16cid="http://schemas.microsoft.com/office/word/2016/wordml/cid" xmlns:w16="http://schemas.microsoft.com/office/word/2018/wordml" xmlns:w16sdtdh="http://schemas.microsoft.com/office/word/2020/wordml/sdtdatahash" xmlns:w16se="http://schemas.microsoft.com/office/word/2015/wordml/symex" xmlns:wpg="http://schemas.microsoft.com/office/word/2010/wordprocessingGroup" xmlns:wpi="http://schemas.microsoft.com/office/word/2010/wordprocessingInk" xmlns:wne="http://schemas.microsoft.com/office/word/2006/wordml" xmlns:wps="http://schemas.microsoft.com/office/word/2010/wordprocessingShape" mc:Ignorable="w14 w15 w16se w16cid w16 w16cex w16sdtdh wp14">
+<w:footnotes xmlns:wpc="http://schemas.microsoft.com/office/word/2010/wordprocessingCanvas" xmlns:cx="http://schemas.microsoft.com/office/drawing/2014/chartex" xmlns:cx1="http://schemas.microsoft.com/office/drawing/2015/9/8/chartex" xmlns:cx2="http://schemas.microsoft.com/office/drawing/2015/10/21/chartex" xmlns:cx3="http://schemas.microsoft.com/office/drawing/2016/5/9/chartex" xmlns:cx4="http://schemas.microsoft.com/office/drawing/2016/5/10/chartex" xmlns:cx5="http://schemas.microsoft.com/office/drawing/2016/5/11/chartex" xmlns:cx6="http://schemas.microsoft.com/office/drawing/2016/5/12/chartex" xmlns:cx7="http://schemas.microsoft.com/office/drawing/2016/5/13/chartex" xmlns:cx8="http://schemas.microsoft.com/office/drawing/2016/5/14/chartex" xmlns:mc="http://schemas.openxmlformats.org/markup-compatibility/2006" xmlns:aink="http://schemas.microsoft.com/office/drawing/2016/ink" xmlns:am3d="http://schemas.microsoft.com/office/drawing/2017/model3d" xmlns:o="urn:schemas-microsoft-com:office:office" xmlns:oel="http://schemas.microsoft.com/office/2019/extlst" xmlns:r="http://schemas.openxmlformats.org/officeDocument/2006/relationships" xmlns:m="http://schemas.openxmlformats.org/officeDocument/2006/math" xmlns:v="urn:schemas-microsoft-com:vml" xmlns:wp14="http://schemas.microsoft.com/office/word/2010/wordprocessingDrawing" xmlns:wp="http://schemas.openxmlformats.org/drawingml/2006/wordprocessingDrawing" xmlns:w10="urn:schemas-microsoft-com:office:word" xmlns:w="http://schemas.openxmlformats.org/wordprocessingml/2006/main" xmlns:w14="http://schemas.microsoft.com/office/word/2010/wordml" xmlns:w15="http://schemas.microsoft.com/office/word/2012/wordml" xmlns:w16cex="http://schemas.microsoft.com/office/word/2018/wordml/cex" xmlns:w16cid="http://schemas.microsoft.com/office/word/2016/wordml/cid" xmlns:w16="http://schemas.microsoft.com/office/word/2018/wordml" xmlns:w16du="http://schemas.microsoft.com/office/word/2023/wordml/word16du" xmlns:w16sdtdh="http://schemas.microsoft.com/office/word/2020/wordml/sdtdatahash" xmlns:w16se="http://schemas.microsoft.com/office/word/2015/wordml/symex" xmlns:wpg="http://schemas.microsoft.com/office/word/2010/wordprocessingGroup" xmlns:wpi="http://schemas.microsoft.com/office/word/2010/wordprocessingInk" xmlns:wne="http://schemas.microsoft.com/office/word/2006/wordml" xmlns:wps="http://schemas.microsoft.com/office/word/2010/wordprocessingShape" mc:Ignorable="w14 w15 w16se w16cid w16 w16cex w16sdtdh w16du wp14">
   <w:footnote w:type="separator" w:id="-1">
     <w:p>
       <w:pPr>
@@ -13642,7 +13636,7 @@
 </file>
 
 <file path=word/header1.xml><?xml version="1.0" encoding="utf-8"?>
-<w:hdr xmlns:wpc="http://schemas.microsoft.com/office/word/2010/wordprocessingCanvas" xmlns:cx="http://schemas.microsoft.com/office/drawing/2014/chartex" xmlns:cx1="http://schemas.microsoft.com/office/drawing/2015/9/8/chartex" xmlns:cx2="http://schemas.microsoft.com/office/drawing/2015/10/21/chartex" xmlns:cx3="http://schemas.microsoft.com/office/drawing/2016/5/9/chartex" xmlns:cx4="http://schemas.microsoft.com/office/drawing/2016/5/10/chartex" xmlns:cx5="http://schemas.microsoft.com/office/drawing/2016/5/11/chartex" xmlns:cx6="http://schemas.microsoft.com/office/drawing/2016/5/12/chartex" xmlns:cx7="http://schemas.microsoft.com/office/drawing/2016/5/13/chartex" xmlns:cx8="http://schemas.microsoft.com/office/drawing/2016/5/14/chartex" xmlns:mc="http://schemas.openxmlformats.org/markup-compatibility/2006" xmlns:aink="http://schemas.microsoft.com/office/drawing/2016/ink" xmlns:am3d="http://schemas.microsoft.com/office/drawing/2017/model3d" xmlns:o="urn:schemas-microsoft-com:office:office" xmlns:oel="http://schemas.microsoft.com/office/2019/extlst" xmlns:r="http://schemas.openxmlformats.org/officeDocument/2006/relationships" xmlns:m="http://schemas.openxmlformats.org/officeDocument/2006/math" xmlns:v="urn:schemas-microsoft-com:vml" xmlns:wp14="http://schemas.microsoft.com/office/word/2010/wordprocessingDrawing" xmlns:wp="http://schemas.openxmlformats.org/drawingml/2006/wordprocessingDrawing" xmlns:w10="urn:schemas-microsoft-com:office:word" xmlns:w="http://schemas.openxmlformats.org/wordprocessingml/2006/main" xmlns:w14="http://schemas.microsoft.com/office/word/2010/wordml" xmlns:w15="http://schemas.microsoft.com/office/word/2012/wordml" xmlns:w16cex="http://schemas.microsoft.com/office/word/2018/wordml/cex" xmlns:w16cid="http://schemas.microsoft.com/office/word/2016/wordml/cid" xmlns:w16="http://schemas.microsoft.com/office/word/2018/wordml" xmlns:w16sdtdh="http://schemas.microsoft.com/office/word/2020/wordml/sdtdatahash" xmlns:w16se="http://schemas.microsoft.com/office/word/2015/wordml/symex" xmlns:wpg="http://schemas.microsoft.com/office/word/2010/wordprocessingGroup" xmlns:wpi="http://schemas.microsoft.com/office/word/2010/wordprocessingInk" xmlns:wne="http://schemas.microsoft.com/office/word/2006/wordml" xmlns:wps="http://schemas.microsoft.com/office/word/2010/wordprocessingShape" mc:Ignorable="w14 w15 w16se w16cid w16 w16cex w16sdtdh wp14">
+<w:hdr xmlns:wpc="http://schemas.microsoft.com/office/word/2010/wordprocessingCanvas" xmlns:cx="http://schemas.microsoft.com/office/drawing/2014/chartex" xmlns:cx1="http://schemas.microsoft.com/office/drawing/2015/9/8/chartex" xmlns:cx2="http://schemas.microsoft.com/office/drawing/2015/10/21/chartex" xmlns:cx3="http://schemas.microsoft.com/office/drawing/2016/5/9/chartex" xmlns:cx4="http://schemas.microsoft.com/office/drawing/2016/5/10/chartex" xmlns:cx5="http://schemas.microsoft.com/office/drawing/2016/5/11/chartex" xmlns:cx6="http://schemas.microsoft.com/office/drawing/2016/5/12/chartex" xmlns:cx7="http://schemas.microsoft.com/office/drawing/2016/5/13/chartex" xmlns:cx8="http://schemas.microsoft.com/office/drawing/2016/5/14/chartex" xmlns:mc="http://schemas.openxmlformats.org/markup-compatibility/2006" xmlns:aink="http://schemas.microsoft.com/office/drawing/2016/ink" xmlns:am3d="http://schemas.microsoft.com/office/drawing/2017/model3d" xmlns:o="urn:schemas-microsoft-com:office:office" xmlns:oel="http://schemas.microsoft.com/office/2019/extlst" xmlns:r="http://schemas.openxmlformats.org/officeDocument/2006/relationships" xmlns:m="http://schemas.openxmlformats.org/officeDocument/2006/math" xmlns:v="urn:schemas-microsoft-com:vml" xmlns:wp14="http://schemas.microsoft.com/office/word/2010/wordprocessingDrawing" xmlns:wp="http://schemas.openxmlformats.org/drawingml/2006/wordprocessingDrawing" xmlns:w10="urn:schemas-microsoft-com:office:word" xmlns:w="http://schemas.openxmlformats.org/wordprocessingml/2006/main" xmlns:w14="http://schemas.microsoft.com/office/word/2010/wordml" xmlns:w15="http://schemas.microsoft.com/office/word/2012/wordml" xmlns:w16cex="http://schemas.microsoft.com/office/word/2018/wordml/cex" xmlns:w16cid="http://schemas.microsoft.com/office/word/2016/wordml/cid" xmlns:w16="http://schemas.microsoft.com/office/word/2018/wordml" xmlns:w16du="http://schemas.microsoft.com/office/word/2023/wordml/word16du" xmlns:w16sdtdh="http://schemas.microsoft.com/office/word/2020/wordml/sdtdatahash" xmlns:w16se="http://schemas.microsoft.com/office/word/2015/wordml/symex" xmlns:wpg="http://schemas.microsoft.com/office/word/2010/wordprocessingGroup" xmlns:wpi="http://schemas.microsoft.com/office/word/2010/wordprocessingInk" xmlns:wne="http://schemas.microsoft.com/office/word/2006/wordml" xmlns:wps="http://schemas.microsoft.com/office/word/2010/wordprocessingShape" mc:Ignorable="w14 w15 w16se w16cid w16 w16cex w16sdtdh w16du wp14">
   <w:p>
     <w:pPr>
       <w:jc w:val="right"/>
@@ -13661,7 +13655,7 @@
 </file>
 
 <file path=word/numbering.xml><?xml version="1.0" encoding="utf-8"?>
-<w:numbering xmlns:wpc="http://schemas.microsoft.com/office/word/2010/wordprocessingCanvas" xmlns:cx="http://schemas.microsoft.com/office/drawing/2014/chartex" xmlns:cx1="http://schemas.microsoft.com/office/drawing/2015/9/8/chartex" xmlns:cx2="http://schemas.microsoft.com/office/drawing/2015/10/21/chartex" xmlns:cx3="http://schemas.microsoft.com/office/drawing/2016/5/9/chartex" xmlns:cx4="http://schemas.microsoft.com/office/drawing/2016/5/10/chartex" xmlns:cx5="http://schemas.microsoft.com/office/drawing/2016/5/11/chartex" xmlns:cx6="http://schemas.microsoft.com/office/drawing/2016/5/12/chartex" xmlns:cx7="http://schemas.microsoft.com/office/drawing/2016/5/13/chartex" xmlns:cx8="http://schemas.microsoft.com/office/drawing/2016/5/14/chartex" xmlns:mc="http://schemas.openxmlformats.org/markup-compatibility/2006" xmlns:aink="http://schemas.microsoft.com/office/drawing/2016/ink" xmlns:am3d="http://schemas.microsoft.com/office/drawing/2017/model3d" xmlns:o="urn:schemas-microsoft-com:office:office" xmlns:oel="http://schemas.microsoft.com/office/2019/extlst" xmlns:r="http://schemas.openxmlformats.org/officeDocument/2006/relationships" xmlns:m="http://schemas.openxmlformats.org/officeDocument/2006/math" xmlns:v="urn:schemas-microsoft-com:vml" xmlns:wp14="http://schemas.microsoft.com/office/word/2010/wordprocessingDrawing" xmlns:wp="http://schemas.openxmlformats.org/drawingml/2006/wordprocessingDrawing" xmlns:w10="urn:schemas-microsoft-com:office:word" xmlns:w="http://schemas.openxmlformats.org/wordprocessingml/2006/main" xmlns:w14="http://schemas.microsoft.com/office/word/2010/wordml" xmlns:w15="http://schemas.microsoft.com/office/word/2012/wordml" xmlns:w16cex="http://schemas.microsoft.com/office/word/2018/wordml/cex" xmlns:w16cid="http://schemas.microsoft.com/office/word/2016/wordml/cid" xmlns:w16="http://schemas.microsoft.com/office/word/2018/wordml" xmlns:w16sdtdh="http://schemas.microsoft.com/office/word/2020/wordml/sdtdatahash" xmlns:w16se="http://schemas.microsoft.com/office/word/2015/wordml/symex" xmlns:wpg="http://schemas.microsoft.com/office/word/2010/wordprocessingGroup" xmlns:wpi="http://schemas.microsoft.com/office/word/2010/wordprocessingInk" xmlns:wne="http://schemas.microsoft.com/office/word/2006/wordml" xmlns:wps="http://schemas.microsoft.com/office/word/2010/wordprocessingShape" mc:Ignorable="w14 w15 w16se w16cid w16 w16cex w16sdtdh wp14">
+<w:numbering xmlns:wpc="http://schemas.microsoft.com/office/word/2010/wordprocessingCanvas" xmlns:cx="http://schemas.microsoft.com/office/drawing/2014/chartex" xmlns:cx1="http://schemas.microsoft.com/office/drawing/2015/9/8/chartex" xmlns:cx2="http://schemas.microsoft.com/office/drawing/2015/10/21/chartex" xmlns:cx3="http://schemas.microsoft.com/office/drawing/2016/5/9/chartex" xmlns:cx4="http://schemas.microsoft.com/office/drawing/2016/5/10/chartex" xmlns:cx5="http://schemas.microsoft.com/office/drawing/2016/5/11/chartex" xmlns:cx6="http://schemas.microsoft.com/office/drawing/2016/5/12/chartex" xmlns:cx7="http://schemas.microsoft.com/office/drawing/2016/5/13/chartex" xmlns:cx8="http://schemas.microsoft.com/office/drawing/2016/5/14/chartex" xmlns:mc="http://schemas.openxmlformats.org/markup-compatibility/2006" xmlns:aink="http://schemas.microsoft.com/office/drawing/2016/ink" xmlns:am3d="http://schemas.microsoft.com/office/drawing/2017/model3d" xmlns:o="urn:schemas-microsoft-com:office:office" xmlns:oel="http://schemas.microsoft.com/office/2019/extlst" xmlns:r="http://schemas.openxmlformats.org/officeDocument/2006/relationships" xmlns:m="http://schemas.openxmlformats.org/officeDocument/2006/math" xmlns:v="urn:schemas-microsoft-com:vml" xmlns:wp14="http://schemas.microsoft.com/office/word/2010/wordprocessingDrawing" xmlns:wp="http://schemas.openxmlformats.org/drawingml/2006/wordprocessingDrawing" xmlns:w10="urn:schemas-microsoft-com:office:word" xmlns:w="http://schemas.openxmlformats.org/wordprocessingml/2006/main" xmlns:w14="http://schemas.microsoft.com/office/word/2010/wordml" xmlns:w15="http://schemas.microsoft.com/office/word/2012/wordml" xmlns:w16cex="http://schemas.microsoft.com/office/word/2018/wordml/cex" xmlns:w16cid="http://schemas.microsoft.com/office/word/2016/wordml/cid" xmlns:w16="http://schemas.microsoft.com/office/word/2018/wordml" xmlns:w16du="http://schemas.microsoft.com/office/word/2023/wordml/word16du" xmlns:w16sdtdh="http://schemas.microsoft.com/office/word/2020/wordml/sdtdatahash" xmlns:w16se="http://schemas.microsoft.com/office/word/2015/wordml/symex" xmlns:wpg="http://schemas.microsoft.com/office/word/2010/wordprocessingGroup" xmlns:wpi="http://schemas.microsoft.com/office/word/2010/wordprocessingInk" xmlns:wne="http://schemas.microsoft.com/office/word/2006/wordml" xmlns:wps="http://schemas.microsoft.com/office/word/2010/wordprocessingShape" mc:Ignorable="w14 w15 w16se w16cid w16 w16cex w16sdtdh w16du wp14">
   <w:abstractNum w:abstractNumId="0" w15:restartNumberingAfterBreak="0">
     <w:nsid w:val="05B47AD0"/>
     <w:multiLevelType w:val="hybridMultilevel"/>
@@ -20101,7 +20095,7 @@
 </file>
 
 <file path=word/styles.xml><?xml version="1.0" encoding="utf-8"?>
-<w:styles xmlns:mc="http://schemas.openxmlformats.org/markup-compatibility/2006" xmlns:r="http://schemas.openxmlformats.org/officeDocument/2006/relationships" xmlns:w="http://schemas.openxmlformats.org/wordprocessingml/2006/main" xmlns:w14="http://schemas.microsoft.com/office/word/2010/wordml" xmlns:w15="http://schemas.microsoft.com/office/word/2012/wordml" xmlns:w16cex="http://schemas.microsoft.com/office/word/2018/wordml/cex" xmlns:w16cid="http://schemas.microsoft.com/office/word/2016/wordml/cid" xmlns:w16="http://schemas.microsoft.com/office/word/2018/wordml" xmlns:w16sdtdh="http://schemas.microsoft.com/office/word/2020/wordml/sdtdatahash" xmlns:w16se="http://schemas.microsoft.com/office/word/2015/wordml/symex" mc:Ignorable="w14 w15 w16se w16cid w16 w16cex w16sdtdh">
+<w:styles xmlns:mc="http://schemas.openxmlformats.org/markup-compatibility/2006" xmlns:r="http://schemas.openxmlformats.org/officeDocument/2006/relationships" xmlns:w="http://schemas.openxmlformats.org/wordprocessingml/2006/main" xmlns:w14="http://schemas.microsoft.com/office/word/2010/wordml" xmlns:w15="http://schemas.microsoft.com/office/word/2012/wordml" xmlns:w16cex="http://schemas.microsoft.com/office/word/2018/wordml/cex" xmlns:w16cid="http://schemas.microsoft.com/office/word/2016/wordml/cid" xmlns:w16="http://schemas.microsoft.com/office/word/2018/wordml" xmlns:w16du="http://schemas.microsoft.com/office/word/2023/wordml/word16du" xmlns:w16sdtdh="http://schemas.microsoft.com/office/word/2020/wordml/sdtdatahash" xmlns:w16se="http://schemas.microsoft.com/office/word/2015/wordml/symex" mc:Ignorable="w14 w15 w16se w16cid w16 w16cex w16sdtdh w16du">
   <w:docDefaults>
     <w:rPrDefault>
       <w:rPr>
@@ -21929,22 +21923,7 @@
 </file>
 
 <file path=customXml/item2.xml><?xml version="1.0" encoding="utf-8"?>
-<p:properties xmlns:p="http://schemas.microsoft.com/office/2006/metadata/properties" xmlns:xsi="http://www.w3.org/2001/XMLSchema-instance" xmlns:pc="http://schemas.microsoft.com/office/infopath/2007/PartnerControls">
-  <documentManagement>
-    <SharedWithUsers xmlns="5b14789f-1fc8-4ebf-adaa-5f273d85a835">
-      <UserInfo>
-        <DisplayName>Frank Niessink</DisplayName>
-        <AccountId>71</AccountId>
-        <AccountType/>
-      </UserInfo>
-      <UserInfo>
-        <DisplayName>Deni Toet</DisplayName>
-        <AccountId>104</AccountId>
-        <AccountType/>
-      </UserInfo>
-    </SharedWithUsers>
-  </documentManagement>
-</p:properties>
+<b:Sources xmlns:b="http://schemas.openxmlformats.org/officeDocument/2006/bibliography" xmlns="http://schemas.openxmlformats.org/officeDocument/2006/bibliography" SelectedStyle="\APASixthEditionOfficeOnline.xsl" StyleName="APA" Version="6"/>
 </file>
 
 <file path=customXml/item3.xml><?xml version="1.0" encoding="utf-8"?>
@@ -22149,7 +22128,22 @@
 </file>
 
 <file path=customXml/item4.xml><?xml version="1.0" encoding="utf-8"?>
-<b:Sources xmlns:b="http://schemas.openxmlformats.org/officeDocument/2006/bibliography" xmlns="http://schemas.openxmlformats.org/officeDocument/2006/bibliography" SelectedStyle="\APASixthEditionOfficeOnline.xsl" StyleName="APA" Version="6"/>
+<p:properties xmlns:p="http://schemas.microsoft.com/office/2006/metadata/properties" xmlns:xsi="http://www.w3.org/2001/XMLSchema-instance" xmlns:pc="http://schemas.microsoft.com/office/infopath/2007/PartnerControls">
+  <documentManagement>
+    <SharedWithUsers xmlns="5b14789f-1fc8-4ebf-adaa-5f273d85a835">
+      <UserInfo>
+        <DisplayName>Frank Niessink</DisplayName>
+        <AccountId>71</AccountId>
+        <AccountType/>
+      </UserInfo>
+      <UserInfo>
+        <DisplayName>Deni Toet</DisplayName>
+        <AccountId>104</AccountId>
+        <AccountType/>
+      </UserInfo>
+    </SharedWithUsers>
+  </documentManagement>
+</p:properties>
 </file>
 
 <file path=customXml/itemProps1.xml><?xml version="1.0" encoding="utf-8"?>
@@ -22161,11 +22155,9 @@
 </file>
 
 <file path=customXml/itemProps2.xml><?xml version="1.0" encoding="utf-8"?>
-<ds:datastoreItem xmlns:ds="http://schemas.openxmlformats.org/officeDocument/2006/customXml" ds:itemID="{A4CE32CE-EB26-4F22-AEC8-83546C96B877}">
+<ds:datastoreItem xmlns:ds="http://schemas.openxmlformats.org/officeDocument/2006/customXml" ds:itemID="{AF660B76-ECED-CF44-B35B-64D5331AFCC0}">
   <ds:schemaRefs>
-    <ds:schemaRef ds:uri="http://schemas.microsoft.com/office/2006/metadata/properties"/>
-    <ds:schemaRef ds:uri="http://schemas.microsoft.com/office/infopath/2007/PartnerControls"/>
-    <ds:schemaRef ds:uri="5b14789f-1fc8-4ebf-adaa-5f273d85a835"/>
+    <ds:schemaRef ds:uri="http://schemas.openxmlformats.org/officeDocument/2006/bibliography"/>
   </ds:schemaRefs>
 </ds:datastoreItem>
 </file>
@@ -22190,9 +22182,11 @@
 </file>
 
 <file path=customXml/itemProps4.xml><?xml version="1.0" encoding="utf-8"?>
-<ds:datastoreItem xmlns:ds="http://schemas.openxmlformats.org/officeDocument/2006/customXml" ds:itemID="{AF660B76-ECED-CF44-B35B-64D5331AFCC0}">
+<ds:datastoreItem xmlns:ds="http://schemas.openxmlformats.org/officeDocument/2006/customXml" ds:itemID="{A4CE32CE-EB26-4F22-AEC8-83546C96B877}">
   <ds:schemaRefs>
-    <ds:schemaRef ds:uri="http://schemas.openxmlformats.org/officeDocument/2006/bibliography"/>
+    <ds:schemaRef ds:uri="http://schemas.microsoft.com/office/2006/metadata/properties"/>
+    <ds:schemaRef ds:uri="http://schemas.microsoft.com/office/infopath/2007/PartnerControls"/>
+    <ds:schemaRef ds:uri="5b14789f-1fc8-4ebf-adaa-5f273d85a835"/>
   </ds:schemaRefs>
 </ds:datastoreItem>
 </file>
</xml_diff>

<commit_message>
Added pdf table to text function (#20)
* file structure for experiments, start user stories exp

* small adjustments to exp4

* initial commit for exp3

* sequence chain added

* sequence chain for user stories added

* added summarize docs functions

* updated sequence chain and combined functions in main script

* deleted old files

* added function to extract text from UC tables
</commit_message>
<xml_diff>
--- a/4-user_stories/docs/Globaal-Functioneel-Ontwerp InkoopDB.docx
+++ b/4-user_stories/docs/Globaal-Functioneel-Ontwerp InkoopDB.docx
@@ -1,6 +1,6 @@
 
 <file path=word/document.xml><?xml version="1.0" encoding="utf-8"?>
-<w:document xmlns:wpc="http://schemas.microsoft.com/office/word/2010/wordprocessingCanvas" xmlns:cx="http://schemas.microsoft.com/office/drawing/2014/chartex" xmlns:cx1="http://schemas.microsoft.com/office/drawing/2015/9/8/chartex" xmlns:cx2="http://schemas.microsoft.com/office/drawing/2015/10/21/chartex" xmlns:cx3="http://schemas.microsoft.com/office/drawing/2016/5/9/chartex" xmlns:cx4="http://schemas.microsoft.com/office/drawing/2016/5/10/chartex" xmlns:cx5="http://schemas.microsoft.com/office/drawing/2016/5/11/chartex" xmlns:cx6="http://schemas.microsoft.com/office/drawing/2016/5/12/chartex" xmlns:cx7="http://schemas.microsoft.com/office/drawing/2016/5/13/chartex" xmlns:cx8="http://schemas.microsoft.com/office/drawing/2016/5/14/chartex" xmlns:mc="http://schemas.openxmlformats.org/markup-compatibility/2006" xmlns:aink="http://schemas.microsoft.com/office/drawing/2016/ink" xmlns:am3d="http://schemas.microsoft.com/office/drawing/2017/model3d" xmlns:o="urn:schemas-microsoft-com:office:office" xmlns:oel="http://schemas.microsoft.com/office/2019/extlst" xmlns:r="http://schemas.openxmlformats.org/officeDocument/2006/relationships" xmlns:m="http://schemas.openxmlformats.org/officeDocument/2006/math" xmlns:v="urn:schemas-microsoft-com:vml" xmlns:wp14="http://schemas.microsoft.com/office/word/2010/wordprocessingDrawing" xmlns:wp="http://schemas.openxmlformats.org/drawingml/2006/wordprocessingDrawing" xmlns:w10="urn:schemas-microsoft-com:office:word" xmlns:w="http://schemas.openxmlformats.org/wordprocessingml/2006/main" xmlns:w14="http://schemas.microsoft.com/office/word/2010/wordml" xmlns:w15="http://schemas.microsoft.com/office/word/2012/wordml" xmlns:w16cex="http://schemas.microsoft.com/office/word/2018/wordml/cex" xmlns:w16cid="http://schemas.microsoft.com/office/word/2016/wordml/cid" xmlns:w16="http://schemas.microsoft.com/office/word/2018/wordml" xmlns:w16sdtdh="http://schemas.microsoft.com/office/word/2020/wordml/sdtdatahash" xmlns:w16se="http://schemas.microsoft.com/office/word/2015/wordml/symex" xmlns:wpg="http://schemas.microsoft.com/office/word/2010/wordprocessingGroup" xmlns:wpi="http://schemas.microsoft.com/office/word/2010/wordprocessingInk" xmlns:wne="http://schemas.microsoft.com/office/word/2006/wordml" xmlns:wps="http://schemas.microsoft.com/office/word/2010/wordprocessingShape" mc:Ignorable="w14 w15 w16se w16cid w16 w16cex w16sdtdh wp14">
+<w:document xmlns:wpc="http://schemas.microsoft.com/office/word/2010/wordprocessingCanvas" xmlns:cx="http://schemas.microsoft.com/office/drawing/2014/chartex" xmlns:cx1="http://schemas.microsoft.com/office/drawing/2015/9/8/chartex" xmlns:cx2="http://schemas.microsoft.com/office/drawing/2015/10/21/chartex" xmlns:cx3="http://schemas.microsoft.com/office/drawing/2016/5/9/chartex" xmlns:cx4="http://schemas.microsoft.com/office/drawing/2016/5/10/chartex" xmlns:cx5="http://schemas.microsoft.com/office/drawing/2016/5/11/chartex" xmlns:cx6="http://schemas.microsoft.com/office/drawing/2016/5/12/chartex" xmlns:cx7="http://schemas.microsoft.com/office/drawing/2016/5/13/chartex" xmlns:cx8="http://schemas.microsoft.com/office/drawing/2016/5/14/chartex" xmlns:mc="http://schemas.openxmlformats.org/markup-compatibility/2006" xmlns:aink="http://schemas.microsoft.com/office/drawing/2016/ink" xmlns:am3d="http://schemas.microsoft.com/office/drawing/2017/model3d" xmlns:o="urn:schemas-microsoft-com:office:office" xmlns:oel="http://schemas.microsoft.com/office/2019/extlst" xmlns:r="http://schemas.openxmlformats.org/officeDocument/2006/relationships" xmlns:m="http://schemas.openxmlformats.org/officeDocument/2006/math" xmlns:v="urn:schemas-microsoft-com:vml" xmlns:wp14="http://schemas.microsoft.com/office/word/2010/wordprocessingDrawing" xmlns:wp="http://schemas.openxmlformats.org/drawingml/2006/wordprocessingDrawing" xmlns:w10="urn:schemas-microsoft-com:office:word" xmlns:w="http://schemas.openxmlformats.org/wordprocessingml/2006/main" xmlns:w14="http://schemas.microsoft.com/office/word/2010/wordml" xmlns:w15="http://schemas.microsoft.com/office/word/2012/wordml" xmlns:w16cex="http://schemas.microsoft.com/office/word/2018/wordml/cex" xmlns:w16cid="http://schemas.microsoft.com/office/word/2016/wordml/cid" xmlns:w16="http://schemas.microsoft.com/office/word/2018/wordml" xmlns:w16du="http://schemas.microsoft.com/office/word/2023/wordml/word16du" xmlns:w16sdtdh="http://schemas.microsoft.com/office/word/2020/wordml/sdtdatahash" xmlns:w16se="http://schemas.microsoft.com/office/word/2015/wordml/symex" xmlns:wpg="http://schemas.microsoft.com/office/word/2010/wordprocessingGroup" xmlns:wpi="http://schemas.microsoft.com/office/word/2010/wordprocessingInk" xmlns:wne="http://schemas.microsoft.com/office/word/2006/wordml" xmlns:wps="http://schemas.microsoft.com/office/word/2010/wordprocessingShape" mc:Ignorable="w14 w15 w16se w16cid w16 w16cex w16sdtdh w16du wp14">
   <w:body>
     <w:p>
       <w:pPr>
@@ -1366,7 +1366,11 @@
         <w:fldChar w:fldCharType="separate"/>
       </w:r>
       <w:r>
-        <w:t>6</w:t>
+        <w:rPr>
+          <w:b/>
+          <w:bCs/>
+        </w:rPr>
+        <w:t>Fout! Verwijzingsbron niet gevonden.</w:t>
       </w:r>
       <w:r>
         <w:fldChar w:fldCharType="end"/>
@@ -5983,7 +5987,11 @@
               <w:fldChar w:fldCharType="separate"/>
             </w:r>
             <w:r>
-              <w:t>UC6.8 – Zoeken aanvraag</w:t>
+              <w:rPr>
+                <w:b/>
+                <w:bCs/>
+              </w:rPr>
+              <w:t>Fout! Verwijzingsbron niet gevonden.</w:t>
             </w:r>
             <w:r>
               <w:fldChar w:fldCharType="end"/>
@@ -13317,7 +13325,7 @@
 </file>
 
 <file path=word/endnotes.xml><?xml version="1.0" encoding="utf-8"?>
-<w:endnotes xmlns:wpc="http://schemas.microsoft.com/office/word/2010/wordprocessingCanvas" xmlns:cx="http://schemas.microsoft.com/office/drawing/2014/chartex" xmlns:cx1="http://schemas.microsoft.com/office/drawing/2015/9/8/chartex" xmlns:cx2="http://schemas.microsoft.com/office/drawing/2015/10/21/chartex" xmlns:cx3="http://schemas.microsoft.com/office/drawing/2016/5/9/chartex" xmlns:cx4="http://schemas.microsoft.com/office/drawing/2016/5/10/chartex" xmlns:cx5="http://schemas.microsoft.com/office/drawing/2016/5/11/chartex" xmlns:cx6="http://schemas.microsoft.com/office/drawing/2016/5/12/chartex" xmlns:cx7="http://schemas.microsoft.com/office/drawing/2016/5/13/chartex" xmlns:cx8="http://schemas.microsoft.com/office/drawing/2016/5/14/chartex" xmlns:mc="http://schemas.openxmlformats.org/markup-compatibility/2006" xmlns:aink="http://schemas.microsoft.com/office/drawing/2016/ink" xmlns:am3d="http://schemas.microsoft.com/office/drawing/2017/model3d" xmlns:o="urn:schemas-microsoft-com:office:office" xmlns:oel="http://schemas.microsoft.com/office/2019/extlst" xmlns:r="http://schemas.openxmlformats.org/officeDocument/2006/relationships" xmlns:m="http://schemas.openxmlformats.org/officeDocument/2006/math" xmlns:v="urn:schemas-microsoft-com:vml" xmlns:wp14="http://schemas.microsoft.com/office/word/2010/wordprocessingDrawing" xmlns:wp="http://schemas.openxmlformats.org/drawingml/2006/wordprocessingDrawing" xmlns:w10="urn:schemas-microsoft-com:office:word" xmlns:w="http://schemas.openxmlformats.org/wordprocessingml/2006/main" xmlns:w14="http://schemas.microsoft.com/office/word/2010/wordml" xmlns:w15="http://schemas.microsoft.com/office/word/2012/wordml" xmlns:w16cex="http://schemas.microsoft.com/office/word/2018/wordml/cex" xmlns:w16cid="http://schemas.microsoft.com/office/word/2016/wordml/cid" xmlns:w16="http://schemas.microsoft.com/office/word/2018/wordml" xmlns:w16sdtdh="http://schemas.microsoft.com/office/word/2020/wordml/sdtdatahash" xmlns:w16se="http://schemas.microsoft.com/office/word/2015/wordml/symex" xmlns:wpg="http://schemas.microsoft.com/office/word/2010/wordprocessingGroup" xmlns:wpi="http://schemas.microsoft.com/office/word/2010/wordprocessingInk" xmlns:wne="http://schemas.microsoft.com/office/word/2006/wordml" xmlns:wps="http://schemas.microsoft.com/office/word/2010/wordprocessingShape" mc:Ignorable="w14 w15 w16se w16cid w16 w16cex w16sdtdh wp14">
+<w:endnotes xmlns:wpc="http://schemas.microsoft.com/office/word/2010/wordprocessingCanvas" xmlns:cx="http://schemas.microsoft.com/office/drawing/2014/chartex" xmlns:cx1="http://schemas.microsoft.com/office/drawing/2015/9/8/chartex" xmlns:cx2="http://schemas.microsoft.com/office/drawing/2015/10/21/chartex" xmlns:cx3="http://schemas.microsoft.com/office/drawing/2016/5/9/chartex" xmlns:cx4="http://schemas.microsoft.com/office/drawing/2016/5/10/chartex" xmlns:cx5="http://schemas.microsoft.com/office/drawing/2016/5/11/chartex" xmlns:cx6="http://schemas.microsoft.com/office/drawing/2016/5/12/chartex" xmlns:cx7="http://schemas.microsoft.com/office/drawing/2016/5/13/chartex" xmlns:cx8="http://schemas.microsoft.com/office/drawing/2016/5/14/chartex" xmlns:mc="http://schemas.openxmlformats.org/markup-compatibility/2006" xmlns:aink="http://schemas.microsoft.com/office/drawing/2016/ink" xmlns:am3d="http://schemas.microsoft.com/office/drawing/2017/model3d" xmlns:o="urn:schemas-microsoft-com:office:office" xmlns:oel="http://schemas.microsoft.com/office/2019/extlst" xmlns:r="http://schemas.openxmlformats.org/officeDocument/2006/relationships" xmlns:m="http://schemas.openxmlformats.org/officeDocument/2006/math" xmlns:v="urn:schemas-microsoft-com:vml" xmlns:wp14="http://schemas.microsoft.com/office/word/2010/wordprocessingDrawing" xmlns:wp="http://schemas.openxmlformats.org/drawingml/2006/wordprocessingDrawing" xmlns:w10="urn:schemas-microsoft-com:office:word" xmlns:w="http://schemas.openxmlformats.org/wordprocessingml/2006/main" xmlns:w14="http://schemas.microsoft.com/office/word/2010/wordml" xmlns:w15="http://schemas.microsoft.com/office/word/2012/wordml" xmlns:w16cex="http://schemas.microsoft.com/office/word/2018/wordml/cex" xmlns:w16cid="http://schemas.microsoft.com/office/word/2016/wordml/cid" xmlns:w16="http://schemas.microsoft.com/office/word/2018/wordml" xmlns:w16du="http://schemas.microsoft.com/office/word/2023/wordml/word16du" xmlns:w16sdtdh="http://schemas.microsoft.com/office/word/2020/wordml/sdtdatahash" xmlns:w16se="http://schemas.microsoft.com/office/word/2015/wordml/symex" xmlns:wpg="http://schemas.microsoft.com/office/word/2010/wordprocessingGroup" xmlns:wpi="http://schemas.microsoft.com/office/word/2010/wordprocessingInk" xmlns:wne="http://schemas.microsoft.com/office/word/2006/wordml" xmlns:wps="http://schemas.microsoft.com/office/word/2010/wordprocessingShape" mc:Ignorable="w14 w15 w16se w16cid w16 w16cex w16sdtdh w16du wp14">
   <w:endnote w:type="separator" w:id="-1">
     <w:p>
       <w:pPr>
@@ -13349,7 +13357,7 @@
 </file>
 
 <file path=word/footer1.xml><?xml version="1.0" encoding="utf-8"?>
-<w:ftr xmlns:wpc="http://schemas.microsoft.com/office/word/2010/wordprocessingCanvas" xmlns:cx="http://schemas.microsoft.com/office/drawing/2014/chartex" xmlns:cx1="http://schemas.microsoft.com/office/drawing/2015/9/8/chartex" xmlns:cx2="http://schemas.microsoft.com/office/drawing/2015/10/21/chartex" xmlns:cx3="http://schemas.microsoft.com/office/drawing/2016/5/9/chartex" xmlns:cx4="http://schemas.microsoft.com/office/drawing/2016/5/10/chartex" xmlns:cx5="http://schemas.microsoft.com/office/drawing/2016/5/11/chartex" xmlns:cx6="http://schemas.microsoft.com/office/drawing/2016/5/12/chartex" xmlns:cx7="http://schemas.microsoft.com/office/drawing/2016/5/13/chartex" xmlns:cx8="http://schemas.microsoft.com/office/drawing/2016/5/14/chartex" xmlns:mc="http://schemas.openxmlformats.org/markup-compatibility/2006" xmlns:aink="http://schemas.microsoft.com/office/drawing/2016/ink" xmlns:am3d="http://schemas.microsoft.com/office/drawing/2017/model3d" xmlns:o="urn:schemas-microsoft-com:office:office" xmlns:oel="http://schemas.microsoft.com/office/2019/extlst" xmlns:r="http://schemas.openxmlformats.org/officeDocument/2006/relationships" xmlns:m="http://schemas.openxmlformats.org/officeDocument/2006/math" xmlns:v="urn:schemas-microsoft-com:vml" xmlns:wp14="http://schemas.microsoft.com/office/word/2010/wordprocessingDrawing" xmlns:wp="http://schemas.openxmlformats.org/drawingml/2006/wordprocessingDrawing" xmlns:w10="urn:schemas-microsoft-com:office:word" xmlns:w="http://schemas.openxmlformats.org/wordprocessingml/2006/main" xmlns:w14="http://schemas.microsoft.com/office/word/2010/wordml" xmlns:w15="http://schemas.microsoft.com/office/word/2012/wordml" xmlns:w16cex="http://schemas.microsoft.com/office/word/2018/wordml/cex" xmlns:w16cid="http://schemas.microsoft.com/office/word/2016/wordml/cid" xmlns:w16="http://schemas.microsoft.com/office/word/2018/wordml" xmlns:w16sdtdh="http://schemas.microsoft.com/office/word/2020/wordml/sdtdatahash" xmlns:w16se="http://schemas.microsoft.com/office/word/2015/wordml/symex" xmlns:wpg="http://schemas.microsoft.com/office/word/2010/wordprocessingGroup" xmlns:wpi="http://schemas.microsoft.com/office/word/2010/wordprocessingInk" xmlns:wne="http://schemas.microsoft.com/office/word/2006/wordml" xmlns:wps="http://schemas.microsoft.com/office/word/2010/wordprocessingShape" mc:Ignorable="w14 w15 w16se w16cid w16 w16cex w16sdtdh wp14">
+<w:ftr xmlns:wpc="http://schemas.microsoft.com/office/word/2010/wordprocessingCanvas" xmlns:cx="http://schemas.microsoft.com/office/drawing/2014/chartex" xmlns:cx1="http://schemas.microsoft.com/office/drawing/2015/9/8/chartex" xmlns:cx2="http://schemas.microsoft.com/office/drawing/2015/10/21/chartex" xmlns:cx3="http://schemas.microsoft.com/office/drawing/2016/5/9/chartex" xmlns:cx4="http://schemas.microsoft.com/office/drawing/2016/5/10/chartex" xmlns:cx5="http://schemas.microsoft.com/office/drawing/2016/5/11/chartex" xmlns:cx6="http://schemas.microsoft.com/office/drawing/2016/5/12/chartex" xmlns:cx7="http://schemas.microsoft.com/office/drawing/2016/5/13/chartex" xmlns:cx8="http://schemas.microsoft.com/office/drawing/2016/5/14/chartex" xmlns:mc="http://schemas.openxmlformats.org/markup-compatibility/2006" xmlns:aink="http://schemas.microsoft.com/office/drawing/2016/ink" xmlns:am3d="http://schemas.microsoft.com/office/drawing/2017/model3d" xmlns:o="urn:schemas-microsoft-com:office:office" xmlns:oel="http://schemas.microsoft.com/office/2019/extlst" xmlns:r="http://schemas.openxmlformats.org/officeDocument/2006/relationships" xmlns:m="http://schemas.openxmlformats.org/officeDocument/2006/math" xmlns:v="urn:schemas-microsoft-com:vml" xmlns:wp14="http://schemas.microsoft.com/office/word/2010/wordprocessingDrawing" xmlns:wp="http://schemas.openxmlformats.org/drawingml/2006/wordprocessingDrawing" xmlns:w10="urn:schemas-microsoft-com:office:word" xmlns:w="http://schemas.openxmlformats.org/wordprocessingml/2006/main" xmlns:w14="http://schemas.microsoft.com/office/word/2010/wordml" xmlns:w15="http://schemas.microsoft.com/office/word/2012/wordml" xmlns:w16cex="http://schemas.microsoft.com/office/word/2018/wordml/cex" xmlns:w16cid="http://schemas.microsoft.com/office/word/2016/wordml/cid" xmlns:w16="http://schemas.microsoft.com/office/word/2018/wordml" xmlns:w16du="http://schemas.microsoft.com/office/word/2023/wordml/word16du" xmlns:w16sdtdh="http://schemas.microsoft.com/office/word/2020/wordml/sdtdatahash" xmlns:w16se="http://schemas.microsoft.com/office/word/2015/wordml/symex" xmlns:wpg="http://schemas.microsoft.com/office/word/2010/wordprocessingGroup" xmlns:wpi="http://schemas.microsoft.com/office/word/2010/wordprocessingInk" xmlns:wne="http://schemas.microsoft.com/office/word/2006/wordml" xmlns:wps="http://schemas.microsoft.com/office/word/2010/wordprocessingShape" mc:Ignorable="w14 w15 w16se w16cid w16 w16cex w16sdtdh w16du wp14">
   <w:sdt>
     <w:sdtPr>
       <w:id w:val="-458108813"/>
@@ -13358,7 +13366,6 @@
         <w:docPartUnique/>
       </w:docPartObj>
     </w:sdtPr>
-    <w:sdtEndPr/>
     <w:sdtContent>
       <w:p>
         <w:pPr>
@@ -13395,27 +13402,14 @@
         <w:r>
           <w:t>/</w:t>
         </w:r>
-        <w:r>
-          <w:fldChar w:fldCharType="begin"/>
-        </w:r>
-        <w:r>
-          <w:instrText>NUMPAGES  \* MERGEFORMAT</w:instrText>
-        </w:r>
-        <w:r>
-          <w:fldChar w:fldCharType="separate"/>
-        </w:r>
-        <w:r>
-          <w:rPr>
-            <w:noProof/>
-          </w:rPr>
-          <w:t>2</w:t>
-        </w:r>
-        <w:r>
-          <w:rPr>
-            <w:noProof/>
-          </w:rPr>
-          <w:fldChar w:fldCharType="end"/>
-        </w:r>
+        <w:fldSimple w:instr="NUMPAGES  \* MERGEFORMAT">
+          <w:r>
+            <w:rPr>
+              <w:noProof/>
+            </w:rPr>
+            <w:t>2</w:t>
+          </w:r>
+        </w:fldSimple>
       </w:p>
     </w:sdtContent>
   </w:sdt>
@@ -13492,7 +13486,7 @@
 </file>
 
 <file path=word/footnotes.xml><?xml version="1.0" encoding="utf-8"?>
-<w:footnotes xmlns:wpc="http://schemas.microsoft.com/office/word/2010/wordprocessingCanvas" xmlns:cx="http://schemas.microsoft.com/office/drawing/2014/chartex" xmlns:cx1="http://schemas.microsoft.com/office/drawing/2015/9/8/chartex" xmlns:cx2="http://schemas.microsoft.com/office/drawing/2015/10/21/chartex" xmlns:cx3="http://schemas.microsoft.com/office/drawing/2016/5/9/chartex" xmlns:cx4="http://schemas.microsoft.com/office/drawing/2016/5/10/chartex" xmlns:cx5="http://schemas.microsoft.com/office/drawing/2016/5/11/chartex" xmlns:cx6="http://schemas.microsoft.com/office/drawing/2016/5/12/chartex" xmlns:cx7="http://schemas.microsoft.com/office/drawing/2016/5/13/chartex" xmlns:cx8="http://schemas.microsoft.com/office/drawing/2016/5/14/chartex" xmlns:mc="http://schemas.openxmlformats.org/markup-compatibility/2006" xmlns:aink="http://schemas.microsoft.com/office/drawing/2016/ink" xmlns:am3d="http://schemas.microsoft.com/office/drawing/2017/model3d" xmlns:o="urn:schemas-microsoft-com:office:office" xmlns:oel="http://schemas.microsoft.com/office/2019/extlst" xmlns:r="http://schemas.openxmlformats.org/officeDocument/2006/relationships" xmlns:m="http://schemas.openxmlformats.org/officeDocument/2006/math" xmlns:v="urn:schemas-microsoft-com:vml" xmlns:wp14="http://schemas.microsoft.com/office/word/2010/wordprocessingDrawing" xmlns:wp="http://schemas.openxmlformats.org/drawingml/2006/wordprocessingDrawing" xmlns:w10="urn:schemas-microsoft-com:office:word" xmlns:w="http://schemas.openxmlformats.org/wordprocessingml/2006/main" xmlns:w14="http://schemas.microsoft.com/office/word/2010/wordml" xmlns:w15="http://schemas.microsoft.com/office/word/2012/wordml" xmlns:w16cex="http://schemas.microsoft.com/office/word/2018/wordml/cex" xmlns:w16cid="http://schemas.microsoft.com/office/word/2016/wordml/cid" xmlns:w16="http://schemas.microsoft.com/office/word/2018/wordml" xmlns:w16sdtdh="http://schemas.microsoft.com/office/word/2020/wordml/sdtdatahash" xmlns:w16se="http://schemas.microsoft.com/office/word/2015/wordml/symex" xmlns:wpg="http://schemas.microsoft.com/office/word/2010/wordprocessingGroup" xmlns:wpi="http://schemas.microsoft.com/office/word/2010/wordprocessingInk" xmlns:wne="http://schemas.microsoft.com/office/word/2006/wordml" xmlns:wps="http://schemas.microsoft.com/office/word/2010/wordprocessingShape" mc:Ignorable="w14 w15 w16se w16cid w16 w16cex w16sdtdh wp14">
+<w:footnotes xmlns:wpc="http://schemas.microsoft.com/office/word/2010/wordprocessingCanvas" xmlns:cx="http://schemas.microsoft.com/office/drawing/2014/chartex" xmlns:cx1="http://schemas.microsoft.com/office/drawing/2015/9/8/chartex" xmlns:cx2="http://schemas.microsoft.com/office/drawing/2015/10/21/chartex" xmlns:cx3="http://schemas.microsoft.com/office/drawing/2016/5/9/chartex" xmlns:cx4="http://schemas.microsoft.com/office/drawing/2016/5/10/chartex" xmlns:cx5="http://schemas.microsoft.com/office/drawing/2016/5/11/chartex" xmlns:cx6="http://schemas.microsoft.com/office/drawing/2016/5/12/chartex" xmlns:cx7="http://schemas.microsoft.com/office/drawing/2016/5/13/chartex" xmlns:cx8="http://schemas.microsoft.com/office/drawing/2016/5/14/chartex" xmlns:mc="http://schemas.openxmlformats.org/markup-compatibility/2006" xmlns:aink="http://schemas.microsoft.com/office/drawing/2016/ink" xmlns:am3d="http://schemas.microsoft.com/office/drawing/2017/model3d" xmlns:o="urn:schemas-microsoft-com:office:office" xmlns:oel="http://schemas.microsoft.com/office/2019/extlst" xmlns:r="http://schemas.openxmlformats.org/officeDocument/2006/relationships" xmlns:m="http://schemas.openxmlformats.org/officeDocument/2006/math" xmlns:v="urn:schemas-microsoft-com:vml" xmlns:wp14="http://schemas.microsoft.com/office/word/2010/wordprocessingDrawing" xmlns:wp="http://schemas.openxmlformats.org/drawingml/2006/wordprocessingDrawing" xmlns:w10="urn:schemas-microsoft-com:office:word" xmlns:w="http://schemas.openxmlformats.org/wordprocessingml/2006/main" xmlns:w14="http://schemas.microsoft.com/office/word/2010/wordml" xmlns:w15="http://schemas.microsoft.com/office/word/2012/wordml" xmlns:w16cex="http://schemas.microsoft.com/office/word/2018/wordml/cex" xmlns:w16cid="http://schemas.microsoft.com/office/word/2016/wordml/cid" xmlns:w16="http://schemas.microsoft.com/office/word/2018/wordml" xmlns:w16du="http://schemas.microsoft.com/office/word/2023/wordml/word16du" xmlns:w16sdtdh="http://schemas.microsoft.com/office/word/2020/wordml/sdtdatahash" xmlns:w16se="http://schemas.microsoft.com/office/word/2015/wordml/symex" xmlns:wpg="http://schemas.microsoft.com/office/word/2010/wordprocessingGroup" xmlns:wpi="http://schemas.microsoft.com/office/word/2010/wordprocessingInk" xmlns:wne="http://schemas.microsoft.com/office/word/2006/wordml" xmlns:wps="http://schemas.microsoft.com/office/word/2010/wordprocessingShape" mc:Ignorable="w14 w15 w16se w16cid w16 w16cex w16sdtdh w16du wp14">
   <w:footnote w:type="separator" w:id="-1">
     <w:p>
       <w:pPr>
@@ -13642,7 +13636,7 @@
 </file>
 
 <file path=word/header1.xml><?xml version="1.0" encoding="utf-8"?>
-<w:hdr xmlns:wpc="http://schemas.microsoft.com/office/word/2010/wordprocessingCanvas" xmlns:cx="http://schemas.microsoft.com/office/drawing/2014/chartex" xmlns:cx1="http://schemas.microsoft.com/office/drawing/2015/9/8/chartex" xmlns:cx2="http://schemas.microsoft.com/office/drawing/2015/10/21/chartex" xmlns:cx3="http://schemas.microsoft.com/office/drawing/2016/5/9/chartex" xmlns:cx4="http://schemas.microsoft.com/office/drawing/2016/5/10/chartex" xmlns:cx5="http://schemas.microsoft.com/office/drawing/2016/5/11/chartex" xmlns:cx6="http://schemas.microsoft.com/office/drawing/2016/5/12/chartex" xmlns:cx7="http://schemas.microsoft.com/office/drawing/2016/5/13/chartex" xmlns:cx8="http://schemas.microsoft.com/office/drawing/2016/5/14/chartex" xmlns:mc="http://schemas.openxmlformats.org/markup-compatibility/2006" xmlns:aink="http://schemas.microsoft.com/office/drawing/2016/ink" xmlns:am3d="http://schemas.microsoft.com/office/drawing/2017/model3d" xmlns:o="urn:schemas-microsoft-com:office:office" xmlns:oel="http://schemas.microsoft.com/office/2019/extlst" xmlns:r="http://schemas.openxmlformats.org/officeDocument/2006/relationships" xmlns:m="http://schemas.openxmlformats.org/officeDocument/2006/math" xmlns:v="urn:schemas-microsoft-com:vml" xmlns:wp14="http://schemas.microsoft.com/office/word/2010/wordprocessingDrawing" xmlns:wp="http://schemas.openxmlformats.org/drawingml/2006/wordprocessingDrawing" xmlns:w10="urn:schemas-microsoft-com:office:word" xmlns:w="http://schemas.openxmlformats.org/wordprocessingml/2006/main" xmlns:w14="http://schemas.microsoft.com/office/word/2010/wordml" xmlns:w15="http://schemas.microsoft.com/office/word/2012/wordml" xmlns:w16cex="http://schemas.microsoft.com/office/word/2018/wordml/cex" xmlns:w16cid="http://schemas.microsoft.com/office/word/2016/wordml/cid" xmlns:w16="http://schemas.microsoft.com/office/word/2018/wordml" xmlns:w16sdtdh="http://schemas.microsoft.com/office/word/2020/wordml/sdtdatahash" xmlns:w16se="http://schemas.microsoft.com/office/word/2015/wordml/symex" xmlns:wpg="http://schemas.microsoft.com/office/word/2010/wordprocessingGroup" xmlns:wpi="http://schemas.microsoft.com/office/word/2010/wordprocessingInk" xmlns:wne="http://schemas.microsoft.com/office/word/2006/wordml" xmlns:wps="http://schemas.microsoft.com/office/word/2010/wordprocessingShape" mc:Ignorable="w14 w15 w16se w16cid w16 w16cex w16sdtdh wp14">
+<w:hdr xmlns:wpc="http://schemas.microsoft.com/office/word/2010/wordprocessingCanvas" xmlns:cx="http://schemas.microsoft.com/office/drawing/2014/chartex" xmlns:cx1="http://schemas.microsoft.com/office/drawing/2015/9/8/chartex" xmlns:cx2="http://schemas.microsoft.com/office/drawing/2015/10/21/chartex" xmlns:cx3="http://schemas.microsoft.com/office/drawing/2016/5/9/chartex" xmlns:cx4="http://schemas.microsoft.com/office/drawing/2016/5/10/chartex" xmlns:cx5="http://schemas.microsoft.com/office/drawing/2016/5/11/chartex" xmlns:cx6="http://schemas.microsoft.com/office/drawing/2016/5/12/chartex" xmlns:cx7="http://schemas.microsoft.com/office/drawing/2016/5/13/chartex" xmlns:cx8="http://schemas.microsoft.com/office/drawing/2016/5/14/chartex" xmlns:mc="http://schemas.openxmlformats.org/markup-compatibility/2006" xmlns:aink="http://schemas.microsoft.com/office/drawing/2016/ink" xmlns:am3d="http://schemas.microsoft.com/office/drawing/2017/model3d" xmlns:o="urn:schemas-microsoft-com:office:office" xmlns:oel="http://schemas.microsoft.com/office/2019/extlst" xmlns:r="http://schemas.openxmlformats.org/officeDocument/2006/relationships" xmlns:m="http://schemas.openxmlformats.org/officeDocument/2006/math" xmlns:v="urn:schemas-microsoft-com:vml" xmlns:wp14="http://schemas.microsoft.com/office/word/2010/wordprocessingDrawing" xmlns:wp="http://schemas.openxmlformats.org/drawingml/2006/wordprocessingDrawing" xmlns:w10="urn:schemas-microsoft-com:office:word" xmlns:w="http://schemas.openxmlformats.org/wordprocessingml/2006/main" xmlns:w14="http://schemas.microsoft.com/office/word/2010/wordml" xmlns:w15="http://schemas.microsoft.com/office/word/2012/wordml" xmlns:w16cex="http://schemas.microsoft.com/office/word/2018/wordml/cex" xmlns:w16cid="http://schemas.microsoft.com/office/word/2016/wordml/cid" xmlns:w16="http://schemas.microsoft.com/office/word/2018/wordml" xmlns:w16du="http://schemas.microsoft.com/office/word/2023/wordml/word16du" xmlns:w16sdtdh="http://schemas.microsoft.com/office/word/2020/wordml/sdtdatahash" xmlns:w16se="http://schemas.microsoft.com/office/word/2015/wordml/symex" xmlns:wpg="http://schemas.microsoft.com/office/word/2010/wordprocessingGroup" xmlns:wpi="http://schemas.microsoft.com/office/word/2010/wordprocessingInk" xmlns:wne="http://schemas.microsoft.com/office/word/2006/wordml" xmlns:wps="http://schemas.microsoft.com/office/word/2010/wordprocessingShape" mc:Ignorable="w14 w15 w16se w16cid w16 w16cex w16sdtdh w16du wp14">
   <w:p>
     <w:pPr>
       <w:jc w:val="right"/>
@@ -13661,7 +13655,7 @@
 </file>
 
 <file path=word/numbering.xml><?xml version="1.0" encoding="utf-8"?>
-<w:numbering xmlns:wpc="http://schemas.microsoft.com/office/word/2010/wordprocessingCanvas" xmlns:cx="http://schemas.microsoft.com/office/drawing/2014/chartex" xmlns:cx1="http://schemas.microsoft.com/office/drawing/2015/9/8/chartex" xmlns:cx2="http://schemas.microsoft.com/office/drawing/2015/10/21/chartex" xmlns:cx3="http://schemas.microsoft.com/office/drawing/2016/5/9/chartex" xmlns:cx4="http://schemas.microsoft.com/office/drawing/2016/5/10/chartex" xmlns:cx5="http://schemas.microsoft.com/office/drawing/2016/5/11/chartex" xmlns:cx6="http://schemas.microsoft.com/office/drawing/2016/5/12/chartex" xmlns:cx7="http://schemas.microsoft.com/office/drawing/2016/5/13/chartex" xmlns:cx8="http://schemas.microsoft.com/office/drawing/2016/5/14/chartex" xmlns:mc="http://schemas.openxmlformats.org/markup-compatibility/2006" xmlns:aink="http://schemas.microsoft.com/office/drawing/2016/ink" xmlns:am3d="http://schemas.microsoft.com/office/drawing/2017/model3d" xmlns:o="urn:schemas-microsoft-com:office:office" xmlns:oel="http://schemas.microsoft.com/office/2019/extlst" xmlns:r="http://schemas.openxmlformats.org/officeDocument/2006/relationships" xmlns:m="http://schemas.openxmlformats.org/officeDocument/2006/math" xmlns:v="urn:schemas-microsoft-com:vml" xmlns:wp14="http://schemas.microsoft.com/office/word/2010/wordprocessingDrawing" xmlns:wp="http://schemas.openxmlformats.org/drawingml/2006/wordprocessingDrawing" xmlns:w10="urn:schemas-microsoft-com:office:word" xmlns:w="http://schemas.openxmlformats.org/wordprocessingml/2006/main" xmlns:w14="http://schemas.microsoft.com/office/word/2010/wordml" xmlns:w15="http://schemas.microsoft.com/office/word/2012/wordml" xmlns:w16cex="http://schemas.microsoft.com/office/word/2018/wordml/cex" xmlns:w16cid="http://schemas.microsoft.com/office/word/2016/wordml/cid" xmlns:w16="http://schemas.microsoft.com/office/word/2018/wordml" xmlns:w16sdtdh="http://schemas.microsoft.com/office/word/2020/wordml/sdtdatahash" xmlns:w16se="http://schemas.microsoft.com/office/word/2015/wordml/symex" xmlns:wpg="http://schemas.microsoft.com/office/word/2010/wordprocessingGroup" xmlns:wpi="http://schemas.microsoft.com/office/word/2010/wordprocessingInk" xmlns:wne="http://schemas.microsoft.com/office/word/2006/wordml" xmlns:wps="http://schemas.microsoft.com/office/word/2010/wordprocessingShape" mc:Ignorable="w14 w15 w16se w16cid w16 w16cex w16sdtdh wp14">
+<w:numbering xmlns:wpc="http://schemas.microsoft.com/office/word/2010/wordprocessingCanvas" xmlns:cx="http://schemas.microsoft.com/office/drawing/2014/chartex" xmlns:cx1="http://schemas.microsoft.com/office/drawing/2015/9/8/chartex" xmlns:cx2="http://schemas.microsoft.com/office/drawing/2015/10/21/chartex" xmlns:cx3="http://schemas.microsoft.com/office/drawing/2016/5/9/chartex" xmlns:cx4="http://schemas.microsoft.com/office/drawing/2016/5/10/chartex" xmlns:cx5="http://schemas.microsoft.com/office/drawing/2016/5/11/chartex" xmlns:cx6="http://schemas.microsoft.com/office/drawing/2016/5/12/chartex" xmlns:cx7="http://schemas.microsoft.com/office/drawing/2016/5/13/chartex" xmlns:cx8="http://schemas.microsoft.com/office/drawing/2016/5/14/chartex" xmlns:mc="http://schemas.openxmlformats.org/markup-compatibility/2006" xmlns:aink="http://schemas.microsoft.com/office/drawing/2016/ink" xmlns:am3d="http://schemas.microsoft.com/office/drawing/2017/model3d" xmlns:o="urn:schemas-microsoft-com:office:office" xmlns:oel="http://schemas.microsoft.com/office/2019/extlst" xmlns:r="http://schemas.openxmlformats.org/officeDocument/2006/relationships" xmlns:m="http://schemas.openxmlformats.org/officeDocument/2006/math" xmlns:v="urn:schemas-microsoft-com:vml" xmlns:wp14="http://schemas.microsoft.com/office/word/2010/wordprocessingDrawing" xmlns:wp="http://schemas.openxmlformats.org/drawingml/2006/wordprocessingDrawing" xmlns:w10="urn:schemas-microsoft-com:office:word" xmlns:w="http://schemas.openxmlformats.org/wordprocessingml/2006/main" xmlns:w14="http://schemas.microsoft.com/office/word/2010/wordml" xmlns:w15="http://schemas.microsoft.com/office/word/2012/wordml" xmlns:w16cex="http://schemas.microsoft.com/office/word/2018/wordml/cex" xmlns:w16cid="http://schemas.microsoft.com/office/word/2016/wordml/cid" xmlns:w16="http://schemas.microsoft.com/office/word/2018/wordml" xmlns:w16du="http://schemas.microsoft.com/office/word/2023/wordml/word16du" xmlns:w16sdtdh="http://schemas.microsoft.com/office/word/2020/wordml/sdtdatahash" xmlns:w16se="http://schemas.microsoft.com/office/word/2015/wordml/symex" xmlns:wpg="http://schemas.microsoft.com/office/word/2010/wordprocessingGroup" xmlns:wpi="http://schemas.microsoft.com/office/word/2010/wordprocessingInk" xmlns:wne="http://schemas.microsoft.com/office/word/2006/wordml" xmlns:wps="http://schemas.microsoft.com/office/word/2010/wordprocessingShape" mc:Ignorable="w14 w15 w16se w16cid w16 w16cex w16sdtdh w16du wp14">
   <w:abstractNum w:abstractNumId="0" w15:restartNumberingAfterBreak="0">
     <w:nsid w:val="05B47AD0"/>
     <w:multiLevelType w:val="hybridMultilevel"/>
@@ -20101,7 +20095,7 @@
 </file>
 
 <file path=word/styles.xml><?xml version="1.0" encoding="utf-8"?>
-<w:styles xmlns:mc="http://schemas.openxmlformats.org/markup-compatibility/2006" xmlns:r="http://schemas.openxmlformats.org/officeDocument/2006/relationships" xmlns:w="http://schemas.openxmlformats.org/wordprocessingml/2006/main" xmlns:w14="http://schemas.microsoft.com/office/word/2010/wordml" xmlns:w15="http://schemas.microsoft.com/office/word/2012/wordml" xmlns:w16cex="http://schemas.microsoft.com/office/word/2018/wordml/cex" xmlns:w16cid="http://schemas.microsoft.com/office/word/2016/wordml/cid" xmlns:w16="http://schemas.microsoft.com/office/word/2018/wordml" xmlns:w16sdtdh="http://schemas.microsoft.com/office/word/2020/wordml/sdtdatahash" xmlns:w16se="http://schemas.microsoft.com/office/word/2015/wordml/symex" mc:Ignorable="w14 w15 w16se w16cid w16 w16cex w16sdtdh">
+<w:styles xmlns:mc="http://schemas.openxmlformats.org/markup-compatibility/2006" xmlns:r="http://schemas.openxmlformats.org/officeDocument/2006/relationships" xmlns:w="http://schemas.openxmlformats.org/wordprocessingml/2006/main" xmlns:w14="http://schemas.microsoft.com/office/word/2010/wordml" xmlns:w15="http://schemas.microsoft.com/office/word/2012/wordml" xmlns:w16cex="http://schemas.microsoft.com/office/word/2018/wordml/cex" xmlns:w16cid="http://schemas.microsoft.com/office/word/2016/wordml/cid" xmlns:w16="http://schemas.microsoft.com/office/word/2018/wordml" xmlns:w16du="http://schemas.microsoft.com/office/word/2023/wordml/word16du" xmlns:w16sdtdh="http://schemas.microsoft.com/office/word/2020/wordml/sdtdatahash" xmlns:w16se="http://schemas.microsoft.com/office/word/2015/wordml/symex" mc:Ignorable="w14 w15 w16se w16cid w16 w16cex w16sdtdh w16du">
   <w:docDefaults>
     <w:rPrDefault>
       <w:rPr>
@@ -21929,22 +21923,7 @@
 </file>
 
 <file path=customXml/item2.xml><?xml version="1.0" encoding="utf-8"?>
-<p:properties xmlns:p="http://schemas.microsoft.com/office/2006/metadata/properties" xmlns:xsi="http://www.w3.org/2001/XMLSchema-instance" xmlns:pc="http://schemas.microsoft.com/office/infopath/2007/PartnerControls">
-  <documentManagement>
-    <SharedWithUsers xmlns="5b14789f-1fc8-4ebf-adaa-5f273d85a835">
-      <UserInfo>
-        <DisplayName>Frank Niessink</DisplayName>
-        <AccountId>71</AccountId>
-        <AccountType/>
-      </UserInfo>
-      <UserInfo>
-        <DisplayName>Deni Toet</DisplayName>
-        <AccountId>104</AccountId>
-        <AccountType/>
-      </UserInfo>
-    </SharedWithUsers>
-  </documentManagement>
-</p:properties>
+<b:Sources xmlns:b="http://schemas.openxmlformats.org/officeDocument/2006/bibliography" xmlns="http://schemas.openxmlformats.org/officeDocument/2006/bibliography" SelectedStyle="\APASixthEditionOfficeOnline.xsl" StyleName="APA" Version="6"/>
 </file>
 
 <file path=customXml/item3.xml><?xml version="1.0" encoding="utf-8"?>
@@ -22149,7 +22128,22 @@
 </file>
 
 <file path=customXml/item4.xml><?xml version="1.0" encoding="utf-8"?>
-<b:Sources xmlns:b="http://schemas.openxmlformats.org/officeDocument/2006/bibliography" xmlns="http://schemas.openxmlformats.org/officeDocument/2006/bibliography" SelectedStyle="\APASixthEditionOfficeOnline.xsl" StyleName="APA" Version="6"/>
+<p:properties xmlns:p="http://schemas.microsoft.com/office/2006/metadata/properties" xmlns:xsi="http://www.w3.org/2001/XMLSchema-instance" xmlns:pc="http://schemas.microsoft.com/office/infopath/2007/PartnerControls">
+  <documentManagement>
+    <SharedWithUsers xmlns="5b14789f-1fc8-4ebf-adaa-5f273d85a835">
+      <UserInfo>
+        <DisplayName>Frank Niessink</DisplayName>
+        <AccountId>71</AccountId>
+        <AccountType/>
+      </UserInfo>
+      <UserInfo>
+        <DisplayName>Deni Toet</DisplayName>
+        <AccountId>104</AccountId>
+        <AccountType/>
+      </UserInfo>
+    </SharedWithUsers>
+  </documentManagement>
+</p:properties>
 </file>
 
 <file path=customXml/itemProps1.xml><?xml version="1.0" encoding="utf-8"?>
@@ -22161,11 +22155,9 @@
 </file>
 
 <file path=customXml/itemProps2.xml><?xml version="1.0" encoding="utf-8"?>
-<ds:datastoreItem xmlns:ds="http://schemas.openxmlformats.org/officeDocument/2006/customXml" ds:itemID="{A4CE32CE-EB26-4F22-AEC8-83546C96B877}">
+<ds:datastoreItem xmlns:ds="http://schemas.openxmlformats.org/officeDocument/2006/customXml" ds:itemID="{AF660B76-ECED-CF44-B35B-64D5331AFCC0}">
   <ds:schemaRefs>
-    <ds:schemaRef ds:uri="http://schemas.microsoft.com/office/2006/metadata/properties"/>
-    <ds:schemaRef ds:uri="http://schemas.microsoft.com/office/infopath/2007/PartnerControls"/>
-    <ds:schemaRef ds:uri="5b14789f-1fc8-4ebf-adaa-5f273d85a835"/>
+    <ds:schemaRef ds:uri="http://schemas.openxmlformats.org/officeDocument/2006/bibliography"/>
   </ds:schemaRefs>
 </ds:datastoreItem>
 </file>
@@ -22190,9 +22182,11 @@
 </file>
 
 <file path=customXml/itemProps4.xml><?xml version="1.0" encoding="utf-8"?>
-<ds:datastoreItem xmlns:ds="http://schemas.openxmlformats.org/officeDocument/2006/customXml" ds:itemID="{AF660B76-ECED-CF44-B35B-64D5331AFCC0}">
+<ds:datastoreItem xmlns:ds="http://schemas.openxmlformats.org/officeDocument/2006/customXml" ds:itemID="{A4CE32CE-EB26-4F22-AEC8-83546C96B877}">
   <ds:schemaRefs>
-    <ds:schemaRef ds:uri="http://schemas.openxmlformats.org/officeDocument/2006/bibliography"/>
+    <ds:schemaRef ds:uri="http://schemas.microsoft.com/office/2006/metadata/properties"/>
+    <ds:schemaRef ds:uri="http://schemas.microsoft.com/office/infopath/2007/PartnerControls"/>
+    <ds:schemaRef ds:uri="5b14789f-1fc8-4ebf-adaa-5f273d85a835"/>
   </ds:schemaRefs>
 </ds:datastoreItem>
 </file>
</xml_diff>